<commit_message>
DiaryService, folder renaming, docker not working
</commit_message>
<xml_diff>
--- a/Dokumentumok/Dokumentáció.docx
+++ b/Dokumentumok/Dokumentáció.docx
@@ -2016,7 +2016,7 @@
       <w:pPr>
         <w:pStyle w:val="Listaszerbekezds"/>
         <w:numPr>
-          <w:ilvl w:val="1"/>
+          <w:ilvl w:val="2"/>
           <w:numId w:val="6"/>
         </w:numPr>
         <w:rPr>
@@ -2031,6 +2031,94 @@
           <w:sz w:val="24"/>
           <w:szCs w:val="24"/>
         </w:rPr>
+        <w:t>Naplóadatok lekérdezése</w:t>
+      </w:r>
+    </w:p>
+    <w:p>
+      <w:pPr>
+        <w:pStyle w:val="Listaszerbekezds"/>
+        <w:numPr>
+          <w:ilvl w:val="2"/>
+          <w:numId w:val="6"/>
+        </w:numPr>
+        <w:rPr>
+          <w:b/>
+          <w:bCs/>
+          <w:sz w:val="32"/>
+          <w:szCs w:val="32"/>
+        </w:rPr>
+      </w:pPr>
+      <w:r>
+        <w:rPr>
+          <w:sz w:val="24"/>
+          <w:szCs w:val="24"/>
+        </w:rPr>
+        <w:t>Új bejegyzés készítése</w:t>
+      </w:r>
+    </w:p>
+    <w:p>
+      <w:pPr>
+        <w:pStyle w:val="Listaszerbekezds"/>
+        <w:numPr>
+          <w:ilvl w:val="2"/>
+          <w:numId w:val="6"/>
+        </w:numPr>
+        <w:rPr>
+          <w:b/>
+          <w:bCs/>
+          <w:sz w:val="32"/>
+          <w:szCs w:val="32"/>
+        </w:rPr>
+      </w:pPr>
+      <w:r>
+        <w:rPr>
+          <w:sz w:val="24"/>
+          <w:szCs w:val="24"/>
+        </w:rPr>
+        <w:t>Bejegyzés szerkesztése</w:t>
+      </w:r>
+    </w:p>
+    <w:p>
+      <w:pPr>
+        <w:pStyle w:val="Listaszerbekezds"/>
+        <w:numPr>
+          <w:ilvl w:val="2"/>
+          <w:numId w:val="6"/>
+        </w:numPr>
+        <w:rPr>
+          <w:b/>
+          <w:bCs/>
+          <w:sz w:val="32"/>
+          <w:szCs w:val="32"/>
+        </w:rPr>
+      </w:pPr>
+      <w:r>
+        <w:rPr>
+          <w:sz w:val="24"/>
+          <w:szCs w:val="24"/>
+        </w:rPr>
+        <w:t>Bejegyzés törlése</w:t>
+      </w:r>
+    </w:p>
+    <w:p>
+      <w:pPr>
+        <w:pStyle w:val="Listaszerbekezds"/>
+        <w:numPr>
+          <w:ilvl w:val="1"/>
+          <w:numId w:val="6"/>
+        </w:numPr>
+        <w:rPr>
+          <w:b/>
+          <w:bCs/>
+          <w:sz w:val="32"/>
+          <w:szCs w:val="32"/>
+        </w:rPr>
+      </w:pPr>
+      <w:r>
+        <w:rPr>
+          <w:sz w:val="24"/>
+          <w:szCs w:val="24"/>
+        </w:rPr>
         <w:t xml:space="preserve">Naplózás </w:t>
       </w:r>
       <w:r>
@@ -2046,6 +2134,50 @@
           <w:szCs w:val="24"/>
         </w:rPr>
         <w:t xml:space="preserve"> SPA</w:t>
+      </w:r>
+    </w:p>
+    <w:p>
+      <w:pPr>
+        <w:pStyle w:val="Listaszerbekezds"/>
+        <w:numPr>
+          <w:ilvl w:val="2"/>
+          <w:numId w:val="6"/>
+        </w:numPr>
+        <w:rPr>
+          <w:b/>
+          <w:bCs/>
+          <w:sz w:val="32"/>
+          <w:szCs w:val="32"/>
+        </w:rPr>
+      </w:pPr>
+      <w:r>
+        <w:rPr>
+          <w:sz w:val="24"/>
+          <w:szCs w:val="24"/>
+        </w:rPr>
+        <w:t>Naplóadatok visszaadása</w:t>
+      </w:r>
+    </w:p>
+    <w:p>
+      <w:pPr>
+        <w:pStyle w:val="Listaszerbekezds"/>
+        <w:numPr>
+          <w:ilvl w:val="2"/>
+          <w:numId w:val="6"/>
+        </w:numPr>
+        <w:rPr>
+          <w:b/>
+          <w:bCs/>
+          <w:sz w:val="32"/>
+          <w:szCs w:val="32"/>
+        </w:rPr>
+      </w:pPr>
+      <w:r>
+        <w:rPr>
+          <w:sz w:val="24"/>
+          <w:szCs w:val="24"/>
+        </w:rPr>
+        <w:t xml:space="preserve">http válaszüzenetek </w:t>
       </w:r>
     </w:p>
     <w:p>

</xml_diff>